<commit_message>
feat: update branding with custom title, favicon and improved email generation
</commit_message>
<xml_diff>
--- a/Poojith Java Full Stack Developer.docx
+++ b/Poojith Java Full Stack Developer.docx
@@ -193,37 +193,19 @@
           <w:szCs w:val="20"/>
         </w:rPr>
       </w:pPr>
-      <w:r>
-        <w:fldChar w:fldCharType="begin"/>
-      </w:r>
-      <w:r>
-        <w:instrText>HYPERLINK "https://www.linkedin.com/in/poojith-reddy-com/"</w:instrText>
-      </w:r>
-      <w:r>
-        <w:fldChar w:fldCharType="separate"/>
-      </w:r>
-      <w:r>
-        <w:rPr>
-          <w:rStyle w:val="Hyperlink"/>
-          <w:rFonts w:asciiTheme="minorHAnsi" w:hAnsiTheme="minorHAnsi" w:cstheme="minorHAnsi"/>
-          <w:b/>
-          <w:bCs/>
-          <w:sz w:val="20"/>
-          <w:szCs w:val="20"/>
-        </w:rPr>
-        <w:t>LinkedIn</w:t>
-      </w:r>
-      <w:r>
-        <w:rPr>
-          <w:rStyle w:val="Hyperlink"/>
-          <w:rFonts w:asciiTheme="minorHAnsi" w:hAnsiTheme="minorHAnsi" w:cstheme="minorHAnsi"/>
-          <w:b/>
-          <w:bCs/>
-          <w:sz w:val="20"/>
-          <w:szCs w:val="20"/>
-        </w:rPr>
-        <w:fldChar w:fldCharType="end"/>
-      </w:r>
+      <w:hyperlink r:id="rId6" w:history="1">
+        <w:r>
+          <w:rPr>
+            <w:rStyle w:val="Hyperlink"/>
+            <w:rFonts w:asciiTheme="minorHAnsi" w:hAnsiTheme="minorHAnsi" w:cstheme="minorHAnsi"/>
+            <w:b/>
+            <w:bCs/>
+            <w:sz w:val="20"/>
+            <w:szCs w:val="20"/>
+          </w:rPr>
+          <w:t>LinkedIn</w:t>
+        </w:r>
+      </w:hyperlink>
     </w:p>
     <w:p>
       <w:pPr>
@@ -13767,64 +13749,43 @@
           <w:sz w:val="20"/>
           <w:szCs w:val="20"/>
         </w:rPr>
-        <w:t>American Express</w:t>
-      </w:r>
-      <w:r>
-        <w:rPr>
-          <w:rFonts w:cstheme="minorHAnsi"/>
-          <w:b/>
-          <w:bCs/>
-          <w:sz w:val="20"/>
-          <w:szCs w:val="20"/>
-        </w:rPr>
-        <w:t xml:space="preserve">, </w:t>
-      </w:r>
-      <w:r>
-        <w:rPr>
-          <w:rFonts w:cstheme="minorHAnsi"/>
-          <w:b/>
-          <w:bCs/>
-          <w:sz w:val="20"/>
-          <w:szCs w:val="20"/>
-        </w:rPr>
-        <w:t>Phoenix</w:t>
-      </w:r>
-      <w:r>
-        <w:rPr>
-          <w:rFonts w:cstheme="minorHAnsi"/>
-          <w:b/>
-          <w:bCs/>
-          <w:sz w:val="20"/>
-          <w:szCs w:val="20"/>
-        </w:rPr>
-        <w:t xml:space="preserve">, </w:t>
-      </w:r>
-      <w:r>
-        <w:rPr>
-          <w:rFonts w:cstheme="minorHAnsi"/>
-          <w:b/>
-          <w:bCs/>
-          <w:sz w:val="20"/>
-          <w:szCs w:val="20"/>
-        </w:rPr>
-        <w:t xml:space="preserve">AZ, </w:t>
-      </w:r>
-      <w:r>
-        <w:rPr>
-          <w:rFonts w:cstheme="minorHAnsi"/>
-          <w:b/>
-          <w:bCs/>
-          <w:sz w:val="20"/>
-          <w:szCs w:val="20"/>
-        </w:rPr>
-        <w:t>USA</w:t>
-      </w:r>
-      <w:r>
-        <w:rPr>
-          <w:rFonts w:cstheme="minorHAnsi"/>
-          <w:b/>
-          <w:bCs/>
-          <w:color w:val="000000" w:themeColor="text1"/>
+        <w:t xml:space="preserve">Wipro                    </w:t>
+      </w:r>
+      <w:r>
+        <w:rPr>
+          <w:rFonts w:cstheme="minorHAnsi"/>
+          <w:b/>
+          <w:bCs/>
+          <w:sz w:val="20"/>
+          <w:szCs w:val="20"/>
+        </w:rPr>
+        <w:tab/>
+      </w:r>
+      <w:r>
+        <w:rPr>
+          <w:rFonts w:cstheme="minorHAnsi"/>
+          <w:b/>
+          <w:bCs/>
+          <w:sz w:val="20"/>
+          <w:szCs w:val="20"/>
+        </w:rPr>
+        <w:tab/>
+      </w:r>
+      <w:r>
+        <w:rPr>
+          <w:rFonts w:cstheme="minorHAnsi"/>
+          <w:b/>
+          <w:bCs/>
+          <w:sz w:val="20"/>
+          <w:szCs w:val="20"/>
+        </w:rPr>
+        <w:tab/>
+      </w:r>
+      <w:r>
+        <w:rPr>
+          <w:rFonts w:cstheme="minorHAnsi"/>
+          <w:b/>
+          <w:bCs/>
           <w:sz w:val="20"/>
           <w:szCs w:val="20"/>
         </w:rPr>

</xml_diff>